<commit_message>
Added Level1, scene transitions, 2 basic enemies, health and damage variables to player and enemies (no combat added yet)
</commit_message>
<xml_diff>
--- a/FYP_GDD.docx
+++ b/FYP_GDD.docx
@@ -434,15 +434,11 @@
     <w:p>
       <w:pPr>
         <w:rPr>
-          <w:b/>
-          <w:bCs/>
-          <w:lang w:val="en-GB"/>
-        </w:rPr>
-      </w:pPr>
-      <w:r>
-        <w:rPr>
-          <w:b/>
-          <w:bCs/>
+          <w:lang w:val="en-GB"/>
+        </w:rPr>
+      </w:pPr>
+      <w:r>
+        <w:rPr>
           <w:lang w:val="en-GB"/>
         </w:rPr>
         <w:t>The main area (hub) is a basic flat area which will contain all the different shops and upgrade stations that the player will be able to use for upgrading their gear and equipment.</w:t>
@@ -451,15 +447,11 @@
     <w:p>
       <w:pPr>
         <w:rPr>
-          <w:b/>
-          <w:bCs/>
-          <w:lang w:val="en-GB"/>
-        </w:rPr>
-      </w:pPr>
-      <w:r>
-        <w:rPr>
-          <w:b/>
-          <w:bCs/>
+          <w:lang w:val="en-GB"/>
+        </w:rPr>
+      </w:pPr>
+      <w:r>
+        <w:rPr>
           <w:lang w:val="en-GB"/>
         </w:rPr>
         <w:t>It will also have a cave/mine entrance where the player can access to start digging and getting stuff.</w:t>
@@ -699,7 +691,13 @@
         <w:rPr>
           <w:lang w:val="en-GB"/>
         </w:rPr>
-        <w:t>3 enemy types</w:t>
+        <w:t>5</w:t>
+      </w:r>
+      <w:r>
+        <w:rPr>
+          <w:lang w:val="en-GB"/>
+        </w:rPr>
+        <w:t xml:space="preserve"> enemy types</w:t>
       </w:r>
     </w:p>
     <w:p>
@@ -717,7 +715,7 @@
         <w:rPr>
           <w:lang w:val="en-GB"/>
         </w:rPr>
-        <w:t>Seeker (fast but low health)</w:t>
+        <w:t xml:space="preserve">Basic (low health, low speed, random left and right movement, doesn’t chase the player, player takes damage from walking into him) </w:t>
       </w:r>
     </w:p>
     <w:p>
@@ -735,25 +733,19 @@
         <w:rPr>
           <w:lang w:val="en-GB"/>
         </w:rPr>
-        <w:t xml:space="preserve">Swarm (medium speed and health but once </w:t>
-      </w:r>
-      <w:r>
-        <w:rPr>
-          <w:lang w:val="en-GB"/>
-        </w:rPr>
-        <w:t>it</w:t>
-      </w:r>
-      <w:r>
-        <w:rPr>
-          <w:lang w:val="en-GB"/>
-        </w:rPr>
-        <w:t xml:space="preserve"> gets alerted </w:t>
-      </w:r>
-      <w:r>
-        <w:rPr>
-          <w:lang w:val="en-GB"/>
-        </w:rPr>
-        <w:t>all the swarm enemies within a certain range get alerted to the player)</w:t>
+        <w:t xml:space="preserve">Normal (medium health, medium speed, </w:t>
+      </w:r>
+      <w:r>
+        <w:rPr>
+          <w:lang w:val="en-GB"/>
+        </w:rPr>
+        <w:t>random left and right movement</w:t>
+      </w:r>
+      <w:r>
+        <w:rPr>
+          <w:lang w:val="en-GB"/>
+        </w:rPr>
+        <w:t xml:space="preserve"> and jumping when he hits a wall, only becomes aggressive when the player is too close)</w:t>
       </w:r>
     </w:p>
     <w:p>
@@ -771,6 +763,60 @@
         <w:rPr>
           <w:lang w:val="en-GB"/>
         </w:rPr>
+        <w:t>Seeker (fast but low health)</w:t>
+      </w:r>
+    </w:p>
+    <w:p>
+      <w:pPr>
+        <w:pStyle w:val="ListParagraph"/>
+        <w:numPr>
+          <w:ilvl w:val="0"/>
+          <w:numId w:val="4"/>
+        </w:numPr>
+        <w:rPr>
+          <w:lang w:val="en-GB"/>
+        </w:rPr>
+      </w:pPr>
+      <w:r>
+        <w:rPr>
+          <w:lang w:val="en-GB"/>
+        </w:rPr>
+        <w:t xml:space="preserve">Swarm (medium speed and health but once </w:t>
+      </w:r>
+      <w:r>
+        <w:rPr>
+          <w:lang w:val="en-GB"/>
+        </w:rPr>
+        <w:t>it</w:t>
+      </w:r>
+      <w:r>
+        <w:rPr>
+          <w:lang w:val="en-GB"/>
+        </w:rPr>
+        <w:t xml:space="preserve"> gets alerted </w:t>
+      </w:r>
+      <w:r>
+        <w:rPr>
+          <w:lang w:val="en-GB"/>
+        </w:rPr>
+        <w:t>all the swarm enemies within a certain range get alerted to the player)</w:t>
+      </w:r>
+    </w:p>
+    <w:p>
+      <w:pPr>
+        <w:pStyle w:val="ListParagraph"/>
+        <w:numPr>
+          <w:ilvl w:val="0"/>
+          <w:numId w:val="4"/>
+        </w:numPr>
+        <w:rPr>
+          <w:lang w:val="en-GB"/>
+        </w:rPr>
+      </w:pPr>
+      <w:r>
+        <w:rPr>
+          <w:lang w:val="en-GB"/>
+        </w:rPr>
         <w:t>Tank (slow speed but high damage and health)</w:t>
       </w:r>
     </w:p>
@@ -926,6 +972,7 @@
         <w:rPr>
           <w:lang w:val="en-GB"/>
         </w:rPr>
+        <w:lastRenderedPageBreak/>
         <w:t xml:space="preserve">Light (low armour, fast speed) </w:t>
       </w:r>
     </w:p>
@@ -962,7 +1009,6 @@
         <w:rPr>
           <w:lang w:val="en-GB"/>
         </w:rPr>
-        <w:lastRenderedPageBreak/>
         <w:t>Heavy (high armour, low speed)</w:t>
       </w:r>
     </w:p>

</xml_diff>